<commit_message>
add georgetown logo to bad mock analysis report
</commit_message>
<xml_diff>
--- a/Mock Report - bad.docx
+++ b/Mock Report - bad.docx
@@ -1,6 +1,6 @@
 
 <file path=word/document.xml><?xml version="1.0" encoding="utf-8"?>
-<w:document xmlns:wpc="http://schemas.microsoft.com/office/word/2010/wordprocessingCanvas" xmlns:cx="http://schemas.microsoft.com/office/drawing/2014/chartex" xmlns:cx1="http://schemas.microsoft.com/office/drawing/2015/9/8/chartex" xmlns:cx2="http://schemas.microsoft.com/office/drawing/2015/10/21/chartex" xmlns:cx3="http://schemas.microsoft.com/office/drawing/2016/5/9/chartex" xmlns:cx4="http://schemas.microsoft.com/office/drawing/2016/5/10/chartex" xmlns:cx5="http://schemas.microsoft.com/office/drawing/2016/5/11/chartex" xmlns:cx6="http://schemas.microsoft.com/office/drawing/2016/5/12/chartex" xmlns:cx7="http://schemas.microsoft.com/office/drawing/2016/5/13/chartex" xmlns:cx8="http://schemas.microsoft.com/office/drawing/2016/5/14/chartex" xmlns:mc="http://schemas.openxmlformats.org/markup-compatibility/2006" xmlns:aink="http://schemas.microsoft.com/office/drawing/2016/ink" xmlns:am3d="http://schemas.microsoft.com/office/drawing/2017/model3d" xmlns:o="urn:schemas-microsoft-com:office:office" xmlns:r="http://schemas.openxmlformats.org/officeDocument/2006/relationships" xmlns:m="http://schemas.openxmlformats.org/officeDocument/2006/math" xmlns:v="urn:schemas-microsoft-com:vml" xmlns:wp14="http://schemas.microsoft.com/office/word/2010/wordprocessingDrawing" xmlns:wp="http://schemas.openxmlformats.org/drawingml/2006/wordprocessingDrawing" xmlns:w10="urn:schemas-microsoft-com:office:word" xmlns:w="http://schemas.openxmlformats.org/wordprocessingml/2006/main" xmlns:w14="http://schemas.microsoft.com/office/word/2010/wordml" xmlns:w15="http://schemas.microsoft.com/office/word/2012/wordml" xmlns:w16cid="http://schemas.microsoft.com/office/word/2016/wordml/cid" xmlns:w16se="http://schemas.microsoft.com/office/word/2015/wordml/symex" xmlns:wpg="http://schemas.microsoft.com/office/word/2010/wordprocessingGroup" xmlns:wpi="http://schemas.microsoft.com/office/word/2010/wordprocessingInk" xmlns:wne="http://schemas.microsoft.com/office/word/2006/wordml" xmlns:wps="http://schemas.microsoft.com/office/word/2010/wordprocessingShape" mc:Ignorable="w14 w15 w16se w16cid wp14">
+<w:document xmlns:wpc="http://schemas.microsoft.com/office/word/2010/wordprocessingCanvas" xmlns:cx="http://schemas.microsoft.com/office/drawing/2014/chartex" xmlns:mc="http://schemas.openxmlformats.org/markup-compatibility/2006" xmlns:o="urn:schemas-microsoft-com:office:office" xmlns:r="http://schemas.openxmlformats.org/officeDocument/2006/relationships" xmlns:m="http://schemas.openxmlformats.org/officeDocument/2006/math" xmlns:v="urn:schemas-microsoft-com:vml" xmlns:wp14="http://schemas.microsoft.com/office/word/2010/wordprocessingDrawing" xmlns:wp="http://schemas.openxmlformats.org/drawingml/2006/wordprocessingDrawing" xmlns:w10="urn:schemas-microsoft-com:office:word" xmlns:w="http://schemas.openxmlformats.org/wordprocessingml/2006/main" xmlns:w14="http://schemas.microsoft.com/office/word/2010/wordml" xmlns:w15="http://schemas.microsoft.com/office/word/2012/wordml" xmlns:w16se="http://schemas.microsoft.com/office/word/2015/wordml/symex" xmlns:wpg="http://schemas.microsoft.com/office/word/2010/wordprocessingGroup" xmlns:wpi="http://schemas.microsoft.com/office/word/2010/wordprocessingInk" xmlns:wne="http://schemas.microsoft.com/office/word/2006/wordml" xmlns:wps="http://schemas.microsoft.com/office/word/2010/wordprocessingShape" mc:Ignorable="w14 w15 w16se wp14">
   <w:body>
     <w:sdt>
       <w:sdtPr>
@@ -16,6 +16,7 @@
           <w:r>
             <w:rPr>
               <w:noProof/>
+              <w:lang w:eastAsia="zh-TW" w:bidi="ar-SA"/>
             </w:rPr>
             <mc:AlternateContent>
               <mc:Choice Requires="wpg">
@@ -267,12 +268,12 @@
               </mc:Choice>
               <mc:Fallback>
                 <w:pict>
-                  <v:group w14:anchorId="26FD3343" id="Group 149" o:spid="_x0000_s1026" style="position:absolute;margin-left:0;margin-top:0;width:8in;height:95.7pt;z-index:251662336;mso-width-percent:941;mso-height-percent:121;mso-top-percent:23;mso-position-horizontal:center;mso-position-horizontal-relative:page;mso-position-vertical-relative:page;mso-width-percent:941;mso-height-percent:121;mso-top-percent:23" coordorigin="" coordsize="73152,12161" o:gfxdata="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">
-                    <v:shape id="Rectangle 51" o:spid="_x0000_s1027" style="position:absolute;width:73152;height:11303;visibility:visible;mso-wrap-style:square;v-text-anchor:middle" coordsize="7312660,1129665" o:gfxdata="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" path="m,l7312660,r,1129665l3619500,733425,,1091565,,xe" fillcolor="#4472c4 [3204]" stroked="f" strokeweight="1pt">
+                  <v:group w14:anchorId="7949DF1E" id="Group 149" o:spid="_x0000_s1026" style="position:absolute;margin-left:0;margin-top:0;width:8in;height:95.7pt;z-index:251662336;mso-width-percent:941;mso-height-percent:121;mso-top-percent:23;mso-position-horizontal:center;mso-position-horizontal-relative:page;mso-position-vertical-relative:page;mso-width-percent:941;mso-height-percent:121;mso-top-percent:23" coordorigin="" coordsize="73152,12161" o:gfxdata="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">
+                    <v:shape id="Rectangle 51" o:spid="_x0000_s1027" style="position:absolute;width:73152;height:11303;visibility:visible;mso-wrap-style:square;v-text-anchor:middle" coordsize="7312660,1129665" o:gfxdata="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" path="m,l7312660,r,1129665l3619500,733425,,1091565,,xe" fillcolor="#4472c4 [3204]" stroked="f" strokeweight="1pt">
                       <v:stroke joinstyle="miter"/>
                       <v:path arrowok="t" o:connecttype="custom" o:connectlocs="0,0;7315200,0;7315200,1130373;3620757,733885;0,1092249;0,0" o:connectangles="0,0,0,0,0,0"/>
                     </v:shape>
-                    <v:rect id="Rectangle 151" o:spid="_x0000_s1028" style="position:absolute;width:73152;height:12161;visibility:visible;mso-wrap-style:square;v-text-anchor:middle" o:gfxdata="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" stroked="f" strokeweight="1pt">
+                    <v:rect id="Rectangle 151" o:spid="_x0000_s1028" style="position:absolute;width:73152;height:12161;visibility:visible;mso-wrap-style:square;v-text-anchor:middle" o:gfxdata="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" stroked="f" strokeweight="1pt">
                       <v:fill r:id="rId8" o:title="" recolor="t" rotate="t" type="frame"/>
                     </v:rect>
                     <w10:wrap anchorx="page" anchory="page"/>
@@ -284,6 +285,7 @@
           <w:r>
             <w:rPr>
               <w:noProof/>
+              <w:lang w:eastAsia="zh-TW" w:bidi="ar-SA"/>
             </w:rPr>
             <mc:AlternateContent>
               <mc:Choice Requires="wps">
@@ -474,13 +476,13 @@
                   </wp:anchor>
                 </w:drawing>
               </mc:Choice>
-              <mc:Fallback>
+              <mc:Fallback xmlns:w16cid="http://schemas.microsoft.com/office/word/2016/wordml/cid" xmlns:am3d="http://schemas.microsoft.com/office/drawing/2017/model3d" xmlns:aink="http://schemas.microsoft.com/office/drawing/2016/ink" xmlns:cx8="http://schemas.microsoft.com/office/drawing/2016/5/14/chartex" xmlns:cx7="http://schemas.microsoft.com/office/drawing/2016/5/13/chartex" xmlns:cx6="http://schemas.microsoft.com/office/drawing/2016/5/12/chartex" xmlns:cx5="http://schemas.microsoft.com/office/drawing/2016/5/11/chartex" xmlns:cx4="http://schemas.microsoft.com/office/drawing/2016/5/10/chartex" xmlns:cx3="http://schemas.microsoft.com/office/drawing/2016/5/9/chartex" xmlns:cx2="http://schemas.microsoft.com/office/drawing/2015/10/21/chartex" xmlns:cx1="http://schemas.microsoft.com/office/drawing/2015/9/8/chartex">
                 <w:pict>
                   <v:shapetype id="_x0000_t202" coordsize="21600,21600" o:spt="202" path="m,l,21600r21600,l21600,xe">
                     <v:stroke joinstyle="miter"/>
                     <v:path gradientshapeok="t" o:connecttype="rect"/>
                   </v:shapetype>
-                  <v:shape id="Text Box 152" o:spid="_x0000_s1026" type="#_x0000_t202" style="position:absolute;left:0;text-align:left;margin-left:0;margin-top:0;width:8in;height:1in;z-index:251660288;visibility:visible;mso-wrap-style:square;mso-width-percent:941;mso-height-percent:92;mso-top-percent:818;mso-wrap-distance-left:9pt;mso-wrap-distance-top:0;mso-wrap-distance-right:9pt;mso-wrap-distance-bottom:0;mso-position-horizontal:center;mso-position-horizontal-relative:page;mso-position-vertical-relative:page;mso-width-percent:941;mso-height-percent:92;mso-top-percent:818;mso-width-relative:page;mso-height-relative:page;v-text-anchor:bottom" o:gfxdata="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" filled="f" stroked="f" strokeweight=".5pt">
+                  <v:shape id="Text Box 152" o:spid="_x0000_s1026" type="#_x0000_t202" style="position:absolute;left:0;text-align:left;margin-left:0;margin-top:0;width:8in;height:1in;z-index:251660288;visibility:visible;mso-wrap-style:square;mso-width-percent:941;mso-height-percent:92;mso-top-percent:818;mso-wrap-distance-left:9pt;mso-wrap-distance-top:0;mso-wrap-distance-right:9pt;mso-wrap-distance-bottom:0;mso-position-horizontal:center;mso-position-horizontal-relative:page;mso-position-vertical-relative:page;mso-width-percent:941;mso-height-percent:92;mso-top-percent:818;mso-width-relative:page;mso-height-relative:page;v-text-anchor:bottom" o:gfxdata="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" filled="f" stroked="f" strokeweight=".5pt">
                     <v:textbox inset="126pt,0,54pt,0">
                       <w:txbxContent>
                         <w:p>
@@ -604,20 +606,97 @@
           <w:r>
             <w:rPr>
               <w:noProof/>
+              <w:lang w:eastAsia="zh-TW" w:bidi="ar-SA"/>
+            </w:rPr>
+            <w:drawing>
+              <wp:anchor distT="0" distB="0" distL="114300" distR="114300" simplePos="0" relativeHeight="251663360" behindDoc="1" locked="0" layoutInCell="1" allowOverlap="1" wp14:anchorId="04E77742" wp14:editId="3ED6D467">
+                <wp:simplePos x="0" y="0"/>
+                <wp:positionH relativeFrom="margin">
+                  <wp:align>center</wp:align>
+                </wp:positionH>
+                <wp:positionV relativeFrom="paragraph">
+                  <wp:posOffset>295910</wp:posOffset>
+                </wp:positionV>
+                <wp:extent cx="3514090" cy="2199005"/>
+                <wp:effectExtent l="0" t="0" r="0" b="0"/>
+                <wp:wrapTight wrapText="bothSides">
+                  <wp:wrapPolygon edited="0">
+                    <wp:start x="0" y="0"/>
+                    <wp:lineTo x="0" y="21332"/>
+                    <wp:lineTo x="21428" y="21332"/>
+                    <wp:lineTo x="21428" y="0"/>
+                    <wp:lineTo x="0" y="0"/>
+                  </wp:wrapPolygon>
+                </wp:wrapTight>
+                <wp:docPr id="1" name="Picture 1" descr="Image result for georgetown university logo"/>
+                <wp:cNvGraphicFramePr>
+                  <a:graphicFrameLocks xmlns:a="http://schemas.openxmlformats.org/drawingml/2006/main" noChangeAspect="1"/>
+                </wp:cNvGraphicFramePr>
+                <a:graphic xmlns:a="http://schemas.openxmlformats.org/drawingml/2006/main">
+                  <a:graphicData uri="http://schemas.openxmlformats.org/drawingml/2006/picture">
+                    <pic:pic xmlns:pic="http://schemas.openxmlformats.org/drawingml/2006/picture">
+                      <pic:nvPicPr>
+                        <pic:cNvPr id="0" name="Picture 1" descr="Image result for georgetown university logo"/>
+                        <pic:cNvPicPr>
+                          <a:picLocks noChangeAspect="1" noChangeArrowheads="1"/>
+                        </pic:cNvPicPr>
+                      </pic:nvPicPr>
+                      <pic:blipFill>
+                        <a:blip r:embed="rId9" cstate="print">
+                          <a:extLst>
+                            <a:ext uri="{28A0092B-C50C-407E-A947-70E740481C1C}">
+                              <a14:useLocalDpi xmlns:a14="http://schemas.microsoft.com/office/drawing/2010/main" val="0"/>
+                            </a:ext>
+                          </a:extLst>
+                        </a:blip>
+                        <a:srcRect/>
+                        <a:stretch>
+                          <a:fillRect/>
+                        </a:stretch>
+                      </pic:blipFill>
+                      <pic:spPr bwMode="auto">
+                        <a:xfrm>
+                          <a:off x="0" y="0"/>
+                          <a:ext cx="3514090" cy="2199005"/>
+                        </a:xfrm>
+                        <a:prstGeom prst="rect">
+                          <a:avLst/>
+                        </a:prstGeom>
+                        <a:noFill/>
+                        <a:ln>
+                          <a:noFill/>
+                        </a:ln>
+                      </pic:spPr>
+                    </pic:pic>
+                  </a:graphicData>
+                </a:graphic>
+                <wp14:sizeRelH relativeFrom="margin">
+                  <wp14:pctWidth>0</wp14:pctWidth>
+                </wp14:sizeRelH>
+                <wp14:sizeRelV relativeFrom="margin">
+                  <wp14:pctHeight>0</wp14:pctHeight>
+                </wp14:sizeRelV>
+              </wp:anchor>
+            </w:drawing>
+          </w:r>
+          <w:r>
+            <w:rPr>
+              <w:noProof/>
+              <w:lang w:eastAsia="zh-TW" w:bidi="ar-SA"/>
             </w:rPr>
             <mc:AlternateContent>
               <mc:Choice Requires="wps">
                 <w:drawing>
-                  <wp:anchor distT="0" distB="0" distL="114300" distR="114300" simplePos="0" relativeHeight="251659264" behindDoc="0" locked="0" layoutInCell="1" allowOverlap="1">
+                  <wp:anchor distT="0" distB="0" distL="114300" distR="114300" simplePos="0" relativeHeight="251659264" behindDoc="0" locked="0" layoutInCell="1" allowOverlap="1" wp14:anchorId="57956BDF" wp14:editId="1A583922">
                     <wp:simplePos x="0" y="0"/>
                     <wp:positionH relativeFrom="page">
-                      <wp:posOffset>525101</wp:posOffset>
+                      <wp:posOffset>523875</wp:posOffset>
                     </wp:positionH>
                     <wp:positionV relativeFrom="page">
-                      <wp:posOffset>3014804</wp:posOffset>
+                      <wp:posOffset>3009900</wp:posOffset>
                     </wp:positionV>
-                    <wp:extent cx="7015166" cy="3638550"/>
-                    <wp:effectExtent l="0" t="0" r="0" b="6350"/>
+                    <wp:extent cx="7014845" cy="3305175"/>
+                    <wp:effectExtent l="0" t="0" r="0" b="9525"/>
                     <wp:wrapSquare wrapText="bothSides"/>
                     <wp:docPr id="154" name="Text Box 154"/>
                     <wp:cNvGraphicFramePr/>
@@ -628,7 +707,7 @@
                           <wps:spPr>
                             <a:xfrm>
                               <a:off x="0" y="0"/>
-                              <a:ext cx="7015166" cy="3638550"/>
+                              <a:ext cx="7014845" cy="3305175"/>
                             </a:xfrm>
                             <a:prstGeom prst="rect">
                               <a:avLst/>
@@ -770,14 +849,18 @@
                       <wp14:pctWidth>0</wp14:pctWidth>
                     </wp14:sizeRelH>
                     <wp14:sizeRelV relativeFrom="page">
-                      <wp14:pctHeight>36300</wp14:pctHeight>
+                      <wp14:pctHeight>0</wp14:pctHeight>
                     </wp14:sizeRelV>
                   </wp:anchor>
                 </w:drawing>
               </mc:Choice>
               <mc:Fallback>
                 <w:pict>
-                  <v:shape id="Text Box 154" o:spid="_x0000_s1027" type="#_x0000_t202" style="position:absolute;left:0;text-align:left;margin-left:41.35pt;margin-top:237.4pt;width:552.4pt;height:286.5pt;z-index:251659264;visibility:visible;mso-wrap-style:square;mso-width-percent:0;mso-height-percent:363;mso-wrap-distance-left:9pt;mso-wrap-distance-top:0;mso-wrap-distance-right:9pt;mso-wrap-distance-bottom:0;mso-position-horizontal:absolute;mso-position-horizontal-relative:page;mso-position-vertical:absolute;mso-position-vertical-relative:page;mso-width-percent:0;mso-height-percent:363;mso-width-relative:page;mso-height-relative:page;v-text-anchor:bottom" o:gfxdata="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" filled="f" stroked="f" strokeweight=".5pt">
+                  <v:shapetype w14:anchorId="57956BDF" id="_x0000_t202" coordsize="21600,21600" o:spt="202" path="m,l,21600r21600,l21600,xe">
+                    <v:stroke joinstyle="miter"/>
+                    <v:path gradientshapeok="t" o:connecttype="rect"/>
+                  </v:shapetype>
+                  <v:shape id="Text Box 154" o:spid="_x0000_s1027" type="#_x0000_t202" style="position:absolute;left:0;text-align:left;margin-left:41.25pt;margin-top:237pt;width:552.35pt;height:260.25pt;z-index:251659264;visibility:visible;mso-wrap-style:square;mso-width-percent:0;mso-height-percent:0;mso-wrap-distance-left:9pt;mso-wrap-distance-top:0;mso-wrap-distance-right:9pt;mso-wrap-distance-bottom:0;mso-position-horizontal:absolute;mso-position-horizontal-relative:page;mso-position-vertical:absolute;mso-position-vertical-relative:page;mso-width-percent:0;mso-height-percent:0;mso-width-relative:page;mso-height-relative:page;v-text-anchor:bottom" o:gfxdata="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" filled="f" stroked="f" strokeweight=".5pt">
                     <v:textbox inset="126pt,0,54pt,0">
                       <w:txbxContent>
                         <w:p>
@@ -805,6 +888,7 @@
                               <w:dataBinding w:prefixMappings="xmlns:ns0='http://purl.org/dc/elements/1.1/' xmlns:ns1='http://schemas.openxmlformats.org/package/2006/metadata/core-properties' " w:xpath="/ns1:coreProperties[1]/ns0:title[1]" w:storeItemID="{6C3C8BC8-F283-45AE-878A-BAB7291924A1}"/>
                               <w:text w:multiLine="1"/>
                             </w:sdtPr>
+                            <w:sdtEndPr/>
                             <w:sdtContent>
                               <w:r>
                                 <w:rPr>
@@ -856,6 +940,7 @@
                             <w:dataBinding w:prefixMappings="xmlns:ns0='http://purl.org/dc/elements/1.1/' xmlns:ns1='http://schemas.openxmlformats.org/package/2006/metadata/core-properties' " w:xpath="/ns1:coreProperties[1]/ns0:subject[1]" w:storeItemID="{6C3C8BC8-F283-45AE-878A-BAB7291924A1}"/>
                             <w:text/>
                           </w:sdtPr>
+                          <w:sdtEndPr/>
                           <w:sdtContent>
                             <w:p>
                               <w:pPr>
@@ -1174,17 +1259,19 @@
       <w:r>
         <w:br w:type="page"/>
       </w:r>
+      <w:bookmarkStart w:id="0" w:name="_GoBack"/>
+      <w:bookmarkEnd w:id="0"/>
     </w:p>
     <w:p>
       <w:pPr>
         <w:pStyle w:val="Heading1"/>
       </w:pPr>
-      <w:bookmarkStart w:id="0" w:name="_Toc19035377"/>
+      <w:bookmarkStart w:id="1" w:name="_Toc19035377"/>
       <w:r>
         <w:lastRenderedPageBreak/>
         <w:t>Design Document</w:t>
       </w:r>
-      <w:bookmarkEnd w:id="0"/>
+      <w:bookmarkEnd w:id="1"/>
     </w:p>
     <w:p>
       <w:r>
@@ -1195,12 +1282,12 @@
       <w:pPr>
         <w:pStyle w:val="Heading1"/>
       </w:pPr>
-      <w:bookmarkStart w:id="1" w:name="_Toc19035378"/>
+      <w:bookmarkStart w:id="2" w:name="_Toc19035378"/>
       <w:r>
         <w:lastRenderedPageBreak/>
         <w:t>Report</w:t>
       </w:r>
-      <w:bookmarkEnd w:id="1"/>
+      <w:bookmarkEnd w:id="2"/>
       <w:r>
         <w:t xml:space="preserve"> 1</w:t>
       </w:r>
@@ -1250,10 +1337,7 @@
     </w:p>
     <w:p>
       <w:r>
-        <w:t xml:space="preserve">LRU: </w:t>
-      </w:r>
-      <w:r>
-        <w:t>0.38500000001</w:t>
+        <w:t>LRU: 0.38500000001</w:t>
       </w:r>
     </w:p>
     <w:p>
@@ -1291,10 +1375,7 @@
     </w:p>
     <w:p>
       <w:r>
-        <w:t xml:space="preserve">LRU: </w:t>
-      </w:r>
-      <w:r>
-        <w:t>0.245</w:t>
+        <w:t>LRU: 0.245</w:t>
       </w:r>
     </w:p>
     <w:p>
@@ -1320,12 +1401,12 @@
       <w:pPr>
         <w:pStyle w:val="Heading1"/>
       </w:pPr>
-      <w:bookmarkStart w:id="2" w:name="_Toc19035379"/>
+      <w:bookmarkStart w:id="3" w:name="_Toc19035379"/>
       <w:r>
         <w:lastRenderedPageBreak/>
         <w:t>Analysis</w:t>
       </w:r>
-      <w:bookmarkEnd w:id="2"/>
+      <w:bookmarkEnd w:id="3"/>
     </w:p>
     <w:p>
       <w:r>
@@ -1335,22 +1416,22 @@
         <w:t>usually less than the others</w:t>
       </w:r>
       <w:r>
-        <w:t>. For Case 1, it did the same as the Least Recently Used (LRU) policy and the First In First Out (FIFO) policy. This is acceptable because it is the same number and not any different.</w:t>
+        <w:t xml:space="preserve">. For Case 1, it did the same as the Least Recently Used (LRU) policy and the First </w:t>
+      </w:r>
+      <w:proofErr w:type="gramStart"/>
+      <w:r>
+        <w:t>In</w:t>
+      </w:r>
+      <w:proofErr w:type="gramEnd"/>
+      <w:r>
+        <w:t xml:space="preserve"> First Out (FIFO) policy. This is acceptable because it is the same number and not any different.</w:t>
       </w:r>
       <w:r>
-        <w:t xml:space="preserve"> These are the largest numbers in the table. In Case 2, it was less than the others (which were about the same, only about 0.05 different). In Case 3, LFU was the lowest of all: </w:t>
-      </w:r>
-      <w:r>
-        <w:t>0.2</w:t>
-      </w:r>
-      <w:r>
-        <w:t>. This is 0.1 lower than FIFO and 0.055 lower than LRU.</w:t>
+        <w:t xml:space="preserve"> These are the largest numbers in the table. In Case 2, it was less than the others (which were about the same, only about 0.05 different). In Case 3, LFU was the lowest of all: 0.2. This is 0.1 lower than FIFO and 0.055 lower than LRU.</w:t>
       </w:r>
       <w:r>
         <w:t xml:space="preserve"> FIFO is the largest in Case 3 with a value of 0.3.</w:t>
       </w:r>
-      <w:bookmarkStart w:id="3" w:name="_GoBack"/>
-      <w:bookmarkEnd w:id="3"/>
     </w:p>
     <w:sectPr>
       <w:pgSz w:w="12240" w:h="15840"/>
@@ -1365,7 +1446,7 @@
 </file>
 
 <file path=word/numbering.xml><?xml version="1.0" encoding="utf-8"?>
-<w:numbering xmlns:wpc="http://schemas.microsoft.com/office/word/2010/wordprocessingCanvas" xmlns:cx="http://schemas.microsoft.com/office/drawing/2014/chartex" xmlns:cx1="http://schemas.microsoft.com/office/drawing/2015/9/8/chartex" xmlns:cx2="http://schemas.microsoft.com/office/drawing/2015/10/21/chartex" xmlns:cx3="http://schemas.microsoft.com/office/drawing/2016/5/9/chartex" xmlns:cx4="http://schemas.microsoft.com/office/drawing/2016/5/10/chartex" xmlns:cx5="http://schemas.microsoft.com/office/drawing/2016/5/11/chartex" xmlns:cx6="http://schemas.microsoft.com/office/drawing/2016/5/12/chartex" xmlns:cx7="http://schemas.microsoft.com/office/drawing/2016/5/13/chartex" xmlns:cx8="http://schemas.microsoft.com/office/drawing/2016/5/14/chartex" xmlns:mc="http://schemas.openxmlformats.org/markup-compatibility/2006" xmlns:aink="http://schemas.microsoft.com/office/drawing/2016/ink" xmlns:am3d="http://schemas.microsoft.com/office/drawing/2017/model3d" xmlns:o="urn:schemas-microsoft-com:office:office" xmlns:r="http://schemas.openxmlformats.org/officeDocument/2006/relationships" xmlns:m="http://schemas.openxmlformats.org/officeDocument/2006/math" xmlns:v="urn:schemas-microsoft-com:vml" xmlns:wp14="http://schemas.microsoft.com/office/word/2010/wordprocessingDrawing" xmlns:wp="http://schemas.openxmlformats.org/drawingml/2006/wordprocessingDrawing" xmlns:w10="urn:schemas-microsoft-com:office:word" xmlns:w="http://schemas.openxmlformats.org/wordprocessingml/2006/main" xmlns:w14="http://schemas.microsoft.com/office/word/2010/wordml" xmlns:w15="http://schemas.microsoft.com/office/word/2012/wordml" xmlns:w16cid="http://schemas.microsoft.com/office/word/2016/wordml/cid" xmlns:w16se="http://schemas.microsoft.com/office/word/2015/wordml/symex" xmlns:wpg="http://schemas.microsoft.com/office/word/2010/wordprocessingGroup" xmlns:wpi="http://schemas.microsoft.com/office/word/2010/wordprocessingInk" xmlns:wne="http://schemas.microsoft.com/office/word/2006/wordml" xmlns:wps="http://schemas.microsoft.com/office/word/2010/wordprocessingShape" mc:Ignorable="w14 w15 w16se w16cid wp14">
+<w:numbering xmlns:wpc="http://schemas.microsoft.com/office/word/2010/wordprocessingCanvas" xmlns:cx="http://schemas.microsoft.com/office/drawing/2014/chartex" xmlns:mc="http://schemas.openxmlformats.org/markup-compatibility/2006" xmlns:o="urn:schemas-microsoft-com:office:office" xmlns:r="http://schemas.openxmlformats.org/officeDocument/2006/relationships" xmlns:m="http://schemas.openxmlformats.org/officeDocument/2006/math" xmlns:v="urn:schemas-microsoft-com:vml" xmlns:wp14="http://schemas.microsoft.com/office/word/2010/wordprocessingDrawing" xmlns:wp="http://schemas.openxmlformats.org/drawingml/2006/wordprocessingDrawing" xmlns:w10="urn:schemas-microsoft-com:office:word" xmlns:w="http://schemas.openxmlformats.org/wordprocessingml/2006/main" xmlns:w14="http://schemas.microsoft.com/office/word/2010/wordml" xmlns:w15="http://schemas.microsoft.com/office/word/2012/wordml" xmlns:w16se="http://schemas.microsoft.com/office/word/2015/wordml/symex" xmlns:wpg="http://schemas.microsoft.com/office/word/2010/wordprocessingGroup" xmlns:wpi="http://schemas.microsoft.com/office/word/2010/wordprocessingInk" xmlns:wne="http://schemas.microsoft.com/office/word/2006/wordml" xmlns:wps="http://schemas.microsoft.com/office/word/2010/wordprocessingShape" mc:Ignorable="w14 w15 w16se wp14">
   <w:abstractNum w:abstractNumId="0" w15:restartNumberingAfterBreak="0">
     <w:nsid w:val="79911088"/>
     <w:multiLevelType w:val="hybridMultilevel"/>
@@ -1489,7 +1570,7 @@
 </file>
 
 <file path=word/styles.xml><?xml version="1.0" encoding="utf-8"?>
-<w:styles xmlns:mc="http://schemas.openxmlformats.org/markup-compatibility/2006" xmlns:r="http://schemas.openxmlformats.org/officeDocument/2006/relationships" xmlns:w="http://schemas.openxmlformats.org/wordprocessingml/2006/main" xmlns:w14="http://schemas.microsoft.com/office/word/2010/wordml" xmlns:w15="http://schemas.microsoft.com/office/word/2012/wordml" xmlns:w16cid="http://schemas.microsoft.com/office/word/2016/wordml/cid" xmlns:w16se="http://schemas.microsoft.com/office/word/2015/wordml/symex" mc:Ignorable="w14 w15 w16se w16cid">
+<w:styles xmlns:mc="http://schemas.openxmlformats.org/markup-compatibility/2006" xmlns:r="http://schemas.openxmlformats.org/officeDocument/2006/relationships" xmlns:w="http://schemas.openxmlformats.org/wordprocessingml/2006/main" xmlns:w14="http://schemas.microsoft.com/office/word/2010/wordml" xmlns:w15="http://schemas.microsoft.com/office/word/2012/wordml" xmlns:w16se="http://schemas.microsoft.com/office/word/2015/wordml/symex" mc:Ignorable="w14 w15 w16se">
   <w:docDefaults>
     <w:rPrDefault>
       <w:rPr>
@@ -1505,7 +1586,7 @@
       </w:pPr>
     </w:pPrDefault>
   </w:docDefaults>
-  <w:latentStyles w:defLockedState="0" w:defUIPriority="99" w:defSemiHidden="0" w:defUnhideWhenUsed="0" w:defQFormat="0" w:count="375">
+  <w:latentStyles w:defLockedState="0" w:defUIPriority="99" w:defSemiHidden="0" w:defUnhideWhenUsed="0" w:defQFormat="0" w:count="371">
     <w:lsdException w:name="Normal" w:uiPriority="0" w:qFormat="1"/>
     <w:lsdException w:name="heading 1" w:uiPriority="9" w:qFormat="1"/>
     <w:lsdException w:name="heading 2" w:semiHidden="1" w:uiPriority="9" w:unhideWhenUsed="1" w:qFormat="1"/>
@@ -1877,10 +1958,6 @@
     <w:lsdException w:name="List Table 5 Dark Accent 6" w:uiPriority="50"/>
     <w:lsdException w:name="List Table 6 Colorful Accent 6" w:uiPriority="51"/>
     <w:lsdException w:name="List Table 7 Colorful Accent 6" w:uiPriority="52"/>
-    <w:lsdException w:name="Mention" w:semiHidden="1" w:unhideWhenUsed="1"/>
-    <w:lsdException w:name="Smart Hyperlink" w:semiHidden="1" w:unhideWhenUsed="1"/>
-    <w:lsdException w:name="Hashtag" w:semiHidden="1" w:unhideWhenUsed="1"/>
-    <w:lsdException w:name="Unresolved Mention" w:semiHidden="1" w:unhideWhenUsed="1"/>
   </w:latentStyles>
   <w:style w:type="paragraph" w:default="1" w:styleId="Normal">
     <w:name w:val="Normal"/>
@@ -3157,7 +3234,7 @@
 </file>
 
 <file path=customXml/itemProps2.xml><?xml version="1.0" encoding="utf-8"?>
-<ds:datastoreItem xmlns:ds="http://schemas.openxmlformats.org/officeDocument/2006/customXml" ds:itemID="{ECFB55A0-20B5-3244-B5B2-D04B266B4ABA}">
+<ds:datastoreItem xmlns:ds="http://schemas.openxmlformats.org/officeDocument/2006/customXml" ds:itemID="{0CC7079E-B16F-4E4C-AFFA-745BD8D822E6}">
   <ds:schemaRefs>
     <ds:schemaRef ds:uri="http://schemas.openxmlformats.org/officeDocument/2006/bibliography"/>
   </ds:schemaRefs>

</xml_diff>